<commit_message>
Aggiungo file e modificato Form Esercitazione .docx
</commit_message>
<xml_diff>
--- a/Form Esercitazione.docx
+++ b/Form Esercitazione.docx
@@ -15,456 +15,424 @@
           <w14:ligatures w14:val="none"/>
         </w:rPr>
       </w:pPr>
-      <w:r>
-        <w:rPr>
-          <w:rFonts w:ascii="Arial" w:eastAsia="Times New Roman" w:hAnsi="Arial" w:cs="Arial"/>
-          <w:b/>
-          <w:bCs/>
-          <w:color w:val="000000"/>
-          <w:kern w:val="0"/>
-          <w:lang w:eastAsia="en-GB"/>
-          <w14:ligatures w14:val="none"/>
-        </w:rPr>
-        <w:t>1 Documentazione / Commenti</w:t>
+    </w:p>
+    <w:p/>
+    <w:p>
+      <w:pPr>
+        <w:rPr>
+          <w:sz w:val="28"/>
+          <w:szCs w:val="28"/>
+        </w:rPr>
+      </w:pPr>
+      <w:r>
+        <w:rPr>
+          <w:sz w:val="28"/>
+          <w:szCs w:val="28"/>
+        </w:rPr>
+        <w:t xml:space="preserve">1.a </w:t>
+      </w:r>
+      <w:r>
+        <w:rPr>
+          <w:sz w:val="28"/>
+          <w:szCs w:val="28"/>
+        </w:rPr>
+        <w:t xml:space="preserve">Osservando il file </w:t>
+      </w:r>
+      <w:proofErr w:type="spellStart"/>
+      <w:r>
+        <w:rPr>
+          <w:sz w:val="28"/>
+          <w:szCs w:val="28"/>
+        </w:rPr>
+        <w:t>dox</w:t>
+      </w:r>
+      <w:r>
+        <w:rPr>
+          <w:sz w:val="28"/>
+          <w:szCs w:val="28"/>
+        </w:rPr>
+        <w:t>i</w:t>
+      </w:r>
+      <w:r>
+        <w:rPr>
+          <w:sz w:val="28"/>
+          <w:szCs w:val="28"/>
+        </w:rPr>
+        <w:t>gen</w:t>
+      </w:r>
+      <w:proofErr w:type="spellEnd"/>
+      <w:r>
+        <w:rPr>
+          <w:sz w:val="28"/>
+          <w:szCs w:val="28"/>
+        </w:rPr>
+        <w:t xml:space="preserve"> generato noto </w:t>
+      </w:r>
+      <w:r>
+        <w:rPr>
+          <w:sz w:val="28"/>
+          <w:szCs w:val="28"/>
+        </w:rPr>
+        <w:t>una corretta</w:t>
+      </w:r>
+      <w:r>
+        <w:rPr>
+          <w:sz w:val="28"/>
+          <w:szCs w:val="28"/>
+        </w:rPr>
+        <w:t xml:space="preserve"> </w:t>
+      </w:r>
+      <w:r>
+        <w:rPr>
+          <w:sz w:val="28"/>
+          <w:szCs w:val="28"/>
+        </w:rPr>
+        <w:t xml:space="preserve">e </w:t>
+      </w:r>
+      <w:proofErr w:type="gramStart"/>
+      <w:r>
+        <w:rPr>
+          <w:sz w:val="28"/>
+          <w:szCs w:val="28"/>
+        </w:rPr>
+        <w:t xml:space="preserve">ottima </w:t>
+      </w:r>
+      <w:r>
+        <w:rPr>
+          <w:sz w:val="28"/>
+          <w:szCs w:val="28"/>
+        </w:rPr>
+        <w:t xml:space="preserve"> documentazione</w:t>
+      </w:r>
+      <w:proofErr w:type="gramEnd"/>
+      <w:r>
+        <w:rPr>
+          <w:sz w:val="28"/>
+          <w:szCs w:val="28"/>
+        </w:rPr>
+        <w:t xml:space="preserve">. </w:t>
       </w:r>
     </w:p>
     <w:p>
       <w:pPr>
-        <w:spacing w:after="0" w:line="240" w:lineRule="auto"/>
-        <w:rPr>
-          <w:rFonts w:ascii="Times New Roman" w:eastAsia="Times New Roman" w:hAnsi="Times New Roman" w:cs="Times New Roman"/>
-          <w:kern w:val="0"/>
-          <w:sz w:val="24"/>
-          <w:szCs w:val="24"/>
-          <w:lang w:eastAsia="en-GB"/>
-          <w14:ligatures w14:val="none"/>
+        <w:rPr>
+          <w:sz w:val="28"/>
+          <w:szCs w:val="28"/>
         </w:rPr>
       </w:pPr>
+      <w:r>
+        <w:rPr>
+          <w:sz w:val="28"/>
+          <w:szCs w:val="28"/>
+        </w:rPr>
+        <w:t xml:space="preserve"> 1.b </w:t>
+      </w:r>
+      <w:r>
+        <w:rPr>
+          <w:sz w:val="28"/>
+          <w:szCs w:val="28"/>
+        </w:rPr>
+        <w:t xml:space="preserve">Il progetto complessivo </w:t>
+      </w:r>
+      <w:r>
+        <w:rPr>
+          <w:sz w:val="28"/>
+          <w:szCs w:val="28"/>
+        </w:rPr>
+        <w:t xml:space="preserve">è </w:t>
+      </w:r>
+      <w:r>
+        <w:rPr>
+          <w:sz w:val="28"/>
+          <w:szCs w:val="28"/>
+        </w:rPr>
+        <w:t>implementato</w:t>
+      </w:r>
+      <w:r>
+        <w:rPr>
+          <w:sz w:val="28"/>
+          <w:szCs w:val="28"/>
+        </w:rPr>
+        <w:t xml:space="preserve"> molto bene: Utilizza </w:t>
+      </w:r>
+      <w:proofErr w:type="gramStart"/>
+      <w:r>
+        <w:rPr>
+          <w:sz w:val="28"/>
+          <w:szCs w:val="28"/>
+        </w:rPr>
+        <w:t>un’ implementazione</w:t>
+      </w:r>
+      <w:proofErr w:type="gramEnd"/>
+      <w:r>
+        <w:rPr>
+          <w:sz w:val="28"/>
+          <w:szCs w:val="28"/>
+        </w:rPr>
+        <w:t xml:space="preserve"> sintattica migliore soprattutto nel </w:t>
+      </w:r>
+      <w:proofErr w:type="spellStart"/>
+      <w:r>
+        <w:rPr>
+          <w:sz w:val="28"/>
+          <w:szCs w:val="28"/>
+        </w:rPr>
+        <w:t>main</w:t>
+      </w:r>
+      <w:proofErr w:type="spellEnd"/>
+      <w:r>
+        <w:rPr>
+          <w:sz w:val="28"/>
+          <w:szCs w:val="28"/>
+        </w:rPr>
+        <w:t xml:space="preserve">  ri</w:t>
+      </w:r>
+      <w:r>
+        <w:rPr>
+          <w:sz w:val="28"/>
+          <w:szCs w:val="28"/>
+        </w:rPr>
+        <w:t xml:space="preserve">spetto al nostro </w:t>
+      </w:r>
+      <w:r>
+        <w:rPr>
+          <w:sz w:val="28"/>
+          <w:szCs w:val="28"/>
+        </w:rPr>
+        <w:t>,U</w:t>
+      </w:r>
+      <w:r>
+        <w:rPr>
+          <w:sz w:val="28"/>
+          <w:szCs w:val="28"/>
+        </w:rPr>
+        <w:t>tilizza metodi (</w:t>
+      </w:r>
+      <w:proofErr w:type="spellStart"/>
+      <w:r>
+        <w:rPr>
+          <w:sz w:val="28"/>
+          <w:szCs w:val="28"/>
+        </w:rPr>
+        <w:t>Error</w:t>
+      </w:r>
+      <w:proofErr w:type="spellEnd"/>
+      <w:r>
+        <w:rPr>
+          <w:sz w:val="28"/>
+          <w:szCs w:val="28"/>
+        </w:rPr>
+        <w:t xml:space="preserve"> </w:t>
+      </w:r>
+      <w:proofErr w:type="spellStart"/>
+      <w:r>
+        <w:rPr>
+          <w:sz w:val="28"/>
+          <w:szCs w:val="28"/>
+        </w:rPr>
+        <w:t>Messagge</w:t>
+      </w:r>
+      <w:proofErr w:type="spellEnd"/>
+      <w:r>
+        <w:rPr>
+          <w:sz w:val="28"/>
+          <w:szCs w:val="28"/>
+        </w:rPr>
+        <w:t xml:space="preserve">()) per  mandare un messaggio di errore quando un parametro </w:t>
+      </w:r>
+      <w:r>
+        <w:rPr>
+          <w:sz w:val="28"/>
+          <w:szCs w:val="28"/>
+        </w:rPr>
+        <w:t xml:space="preserve">è </w:t>
+      </w:r>
+      <w:r>
+        <w:rPr>
+          <w:sz w:val="28"/>
+          <w:szCs w:val="28"/>
+        </w:rPr>
+        <w:t>negativo cosa che noi non abbiamo fatto</w:t>
+      </w:r>
+      <w:r>
+        <w:rPr>
+          <w:sz w:val="28"/>
+          <w:szCs w:val="28"/>
+        </w:rPr>
+        <w:t>.</w:t>
+      </w:r>
     </w:p>
     <w:p>
       <w:pPr>
-        <w:spacing w:after="0" w:line="240" w:lineRule="auto"/>
-        <w:rPr>
-          <w:rFonts w:ascii="Times New Roman" w:eastAsia="Times New Roman" w:hAnsi="Times New Roman" w:cs="Times New Roman"/>
-          <w:kern w:val="0"/>
-          <w:sz w:val="24"/>
-          <w:szCs w:val="24"/>
-          <w:lang w:eastAsia="en-GB"/>
-          <w14:ligatures w14:val="none"/>
+        <w:rPr>
+          <w:sz w:val="28"/>
+          <w:szCs w:val="28"/>
         </w:rPr>
       </w:pPr>
       <w:r>
         <w:rPr>
-          <w:rFonts w:ascii="Arial" w:eastAsia="Times New Roman" w:hAnsi="Arial" w:cs="Arial"/>
-          <w:color w:val="000000"/>
-          <w:kern w:val="0"/>
-          <w:lang w:eastAsia="en-GB"/>
-          <w14:ligatures w14:val="none"/>
-        </w:rPr>
-        <w:t xml:space="preserve">1.a Generare la documentazione usando </w:t>
+          <w:sz w:val="28"/>
+          <w:szCs w:val="28"/>
+        </w:rPr>
+        <w:t xml:space="preserve">1.c Il file </w:t>
       </w:r>
       <w:proofErr w:type="spellStart"/>
       <w:r>
         <w:rPr>
-          <w:rFonts w:ascii="Arial" w:eastAsia="Times New Roman" w:hAnsi="Arial" w:cs="Arial"/>
-          <w:color w:val="000000"/>
-          <w:kern w:val="0"/>
-          <w:lang w:eastAsia="en-GB"/>
-          <w14:ligatures w14:val="none"/>
-        </w:rPr>
-        <w:t>Doxygen</w:t>
+          <w:sz w:val="28"/>
+          <w:szCs w:val="28"/>
+        </w:rPr>
+        <w:t>Readme</w:t>
       </w:r>
       <w:proofErr w:type="spellEnd"/>
       <w:r>
         <w:rPr>
-          <w:rFonts w:ascii="Arial" w:eastAsia="Times New Roman" w:hAnsi="Arial" w:cs="Arial"/>
-          <w:color w:val="000000"/>
-          <w:kern w:val="0"/>
-          <w:lang w:eastAsia="en-GB"/>
-          <w14:ligatures w14:val="none"/>
-        </w:rPr>
-        <w:t xml:space="preserve"> e verificare se la documentazione prodotta permette di orientarsi nella struttura del progetto software. Indicare i punti che potrebbero essere migliorati.</w:t>
+          <w:sz w:val="28"/>
+          <w:szCs w:val="28"/>
+        </w:rPr>
+        <w:t xml:space="preserve"> fa capire molto bene lo scopo del programma. </w:t>
       </w:r>
     </w:p>
     <w:p>
       <w:pPr>
-        <w:spacing w:after="0" w:line="240" w:lineRule="auto"/>
-        <w:rPr>
-          <w:rFonts w:ascii="Times New Roman" w:eastAsia="Times New Roman" w:hAnsi="Times New Roman" w:cs="Times New Roman"/>
-          <w:kern w:val="0"/>
-          <w:sz w:val="24"/>
-          <w:szCs w:val="24"/>
-          <w:lang w:eastAsia="en-GB"/>
-          <w14:ligatures w14:val="none"/>
+        <w:rPr>
+          <w:sz w:val="28"/>
+          <w:szCs w:val="28"/>
         </w:rPr>
       </w:pPr>
       <w:r>
         <w:rPr>
-          <w:rFonts w:ascii="Arial" w:eastAsia="Times New Roman" w:hAnsi="Arial" w:cs="Arial"/>
-          <w:color w:val="000000"/>
-          <w:kern w:val="0"/>
-          <w:lang w:eastAsia="en-GB"/>
-          <w14:ligatures w14:val="none"/>
-        </w:rPr>
-        <w:t xml:space="preserve">1.b Utilizzando la documentazione e i commenti inseriti nei </w:t>
-      </w:r>
-      <w:proofErr w:type="gramStart"/>
-      <w:r>
-        <w:rPr>
-          <w:rFonts w:ascii="Arial" w:eastAsia="Times New Roman" w:hAnsi="Arial" w:cs="Arial"/>
-          <w:color w:val="000000"/>
-          <w:kern w:val="0"/>
-          <w:lang w:eastAsia="en-GB"/>
-          <w14:ligatures w14:val="none"/>
-        </w:rPr>
-        <w:t>file .</w:t>
-      </w:r>
-      <w:proofErr w:type="spellStart"/>
-      <w:r>
-        <w:rPr>
-          <w:rFonts w:ascii="Arial" w:eastAsia="Times New Roman" w:hAnsi="Arial" w:cs="Arial"/>
-          <w:color w:val="000000"/>
-          <w:kern w:val="0"/>
-          <w:lang w:eastAsia="en-GB"/>
-          <w14:ligatures w14:val="none"/>
-        </w:rPr>
-        <w:t>ccp</w:t>
-      </w:r>
-      <w:proofErr w:type="spellEnd"/>
-      <w:proofErr w:type="gramEnd"/>
-      <w:r>
-        <w:rPr>
-          <w:rFonts w:ascii="Arial" w:eastAsia="Times New Roman" w:hAnsi="Arial" w:cs="Arial"/>
-          <w:color w:val="000000"/>
-          <w:kern w:val="0"/>
-          <w:lang w:eastAsia="en-GB"/>
-          <w14:ligatures w14:val="none"/>
-        </w:rPr>
-        <w:t xml:space="preserve"> e .h verificare se il progetto software aderisce alle specifiche assegnate durante la prima settimana. Indicare le eventuali specifiche non rispettate.</w:t>
+          <w:sz w:val="28"/>
+          <w:szCs w:val="28"/>
+        </w:rPr>
+        <w:t>2.a Il progetto si compila correttamente</w:t>
+      </w:r>
+      <w:r>
+        <w:rPr>
+          <w:sz w:val="28"/>
+          <w:szCs w:val="28"/>
+        </w:rPr>
+        <w:t>.</w:t>
       </w:r>
     </w:p>
     <w:p>
       <w:pPr>
-        <w:spacing w:after="0" w:line="240" w:lineRule="auto"/>
-        <w:rPr>
-          <w:rFonts w:ascii="Times New Roman" w:eastAsia="Times New Roman" w:hAnsi="Times New Roman" w:cs="Times New Roman"/>
-          <w:kern w:val="0"/>
-          <w:sz w:val="24"/>
-          <w:szCs w:val="24"/>
-          <w:lang w:eastAsia="en-GB"/>
-          <w14:ligatures w14:val="none"/>
+        <w:rPr>
+          <w:sz w:val="28"/>
+          <w:szCs w:val="28"/>
         </w:rPr>
       </w:pPr>
       <w:r>
         <w:rPr>
-          <w:rFonts w:ascii="Arial" w:eastAsia="Times New Roman" w:hAnsi="Arial" w:cs="Arial"/>
-          <w:color w:val="000000"/>
-          <w:kern w:val="0"/>
-          <w:lang w:eastAsia="en-GB"/>
-          <w14:ligatures w14:val="none"/>
-        </w:rPr>
-        <w:t>1.c Verificare che il file README introduca correttamente lo scopo del progetto software e che dia sufficienti informazioni per un corretto uso dell’interfaccia a riga di comando. Indicare eventuali mancanze e/o possibili migliorie.</w:t>
+          <w:sz w:val="28"/>
+          <w:szCs w:val="28"/>
+        </w:rPr>
+        <w:t xml:space="preserve">2.b L’interfaccia funziona correttamente: fa quello richiesto da specifica. Per il test ho creato due classi la rombo e la </w:t>
+      </w:r>
+      <w:proofErr w:type="spellStart"/>
+      <w:r>
+        <w:rPr>
+          <w:sz w:val="28"/>
+          <w:szCs w:val="28"/>
+        </w:rPr>
+        <w:t>rectangle</w:t>
+      </w:r>
+      <w:proofErr w:type="spellEnd"/>
+      <w:r>
+        <w:rPr>
+          <w:sz w:val="28"/>
+          <w:szCs w:val="28"/>
+        </w:rPr>
+        <w:t xml:space="preserve"> e dopo ho stampato le rispettive aree e perimetri delle due </w:t>
+      </w:r>
+      <w:proofErr w:type="spellStart"/>
+      <w:proofErr w:type="gramStart"/>
+      <w:r>
+        <w:rPr>
+          <w:sz w:val="28"/>
+          <w:szCs w:val="28"/>
+        </w:rPr>
+        <w:t>figure,infine</w:t>
+      </w:r>
+      <w:proofErr w:type="spellEnd"/>
+      <w:proofErr w:type="gramEnd"/>
+      <w:r>
+        <w:rPr>
+          <w:sz w:val="28"/>
+          <w:szCs w:val="28"/>
+        </w:rPr>
+        <w:t xml:space="preserve"> sono uscito dal programma.</w:t>
       </w:r>
     </w:p>
     <w:p>
       <w:pPr>
-        <w:spacing w:after="0" w:line="240" w:lineRule="auto"/>
-        <w:rPr>
-          <w:rFonts w:ascii="Times New Roman" w:eastAsia="Times New Roman" w:hAnsi="Times New Roman" w:cs="Times New Roman"/>
-          <w:kern w:val="0"/>
-          <w:sz w:val="24"/>
-          <w:szCs w:val="24"/>
-          <w:lang w:eastAsia="en-GB"/>
-          <w14:ligatures w14:val="none"/>
+        <w:rPr>
+          <w:sz w:val="28"/>
+          <w:szCs w:val="28"/>
         </w:rPr>
       </w:pPr>
+      <w:r>
+        <w:rPr>
+          <w:sz w:val="28"/>
+          <w:szCs w:val="28"/>
+        </w:rPr>
+        <w:t xml:space="preserve">3.a Allego file in </w:t>
+      </w:r>
+      <w:proofErr w:type="spellStart"/>
+      <w:r>
+        <w:rPr>
+          <w:sz w:val="28"/>
+          <w:szCs w:val="28"/>
+        </w:rPr>
+        <w:t>Github</w:t>
+      </w:r>
+      <w:proofErr w:type="spellEnd"/>
+      <w:r>
+        <w:rPr>
+          <w:sz w:val="28"/>
+          <w:szCs w:val="28"/>
+        </w:rPr>
+        <w:t xml:space="preserve"> (test.cpp)</w:t>
+      </w:r>
     </w:p>
     <w:p>
       <w:pPr>
-        <w:spacing w:after="0" w:line="240" w:lineRule="auto"/>
-        <w:rPr>
-          <w:rFonts w:ascii="Arial" w:eastAsia="Times New Roman" w:hAnsi="Arial" w:cs="Arial"/>
-          <w:b/>
-          <w:bCs/>
-          <w:color w:val="000000"/>
-          <w:kern w:val="0"/>
-          <w:lang w:eastAsia="en-GB"/>
-          <w14:ligatures w14:val="none"/>
+        <w:rPr>
+          <w:sz w:val="28"/>
+          <w:szCs w:val="28"/>
         </w:rPr>
       </w:pPr>
       <w:r>
         <w:rPr>
-          <w:rFonts w:ascii="Arial" w:eastAsia="Times New Roman" w:hAnsi="Arial" w:cs="Arial"/>
-          <w:b/>
-          <w:bCs/>
-          <w:color w:val="000000"/>
-          <w:kern w:val="0"/>
-          <w:lang w:eastAsia="en-GB"/>
-          <w14:ligatures w14:val="none"/>
-        </w:rPr>
-        <w:t>2 Compilazione e prima sessione di test</w:t>
+          <w:sz w:val="28"/>
+          <w:szCs w:val="28"/>
+        </w:rPr>
+        <w:t xml:space="preserve">3.b Allego file in </w:t>
+      </w:r>
+      <w:proofErr w:type="spellStart"/>
+      <w:r>
+        <w:rPr>
+          <w:sz w:val="28"/>
+          <w:szCs w:val="28"/>
+        </w:rPr>
+        <w:t>Github</w:t>
+      </w:r>
+      <w:proofErr w:type="spellEnd"/>
+      <w:r>
+        <w:rPr>
+          <w:sz w:val="28"/>
+          <w:szCs w:val="28"/>
+        </w:rPr>
+        <w:t xml:space="preserve"> (test.txt)</w:t>
       </w:r>
     </w:p>
     <w:p>
       <w:pPr>
-        <w:spacing w:after="0" w:line="240" w:lineRule="auto"/>
-        <w:rPr>
-          <w:rFonts w:ascii="Times New Roman" w:eastAsia="Times New Roman" w:hAnsi="Times New Roman" w:cs="Times New Roman"/>
-          <w:kern w:val="0"/>
-          <w:sz w:val="24"/>
-          <w:szCs w:val="24"/>
-          <w:lang w:eastAsia="en-GB"/>
-          <w14:ligatures w14:val="none"/>
+        <w:rPr>
+          <w:sz w:val="28"/>
+          <w:szCs w:val="28"/>
         </w:rPr>
       </w:pPr>
-    </w:p>
-    <w:p>
-      <w:pPr>
-        <w:spacing w:after="0" w:line="240" w:lineRule="auto"/>
-        <w:rPr>
-          <w:rFonts w:ascii="Times New Roman" w:eastAsia="Times New Roman" w:hAnsi="Times New Roman" w:cs="Times New Roman"/>
-          <w:kern w:val="0"/>
-          <w:sz w:val="24"/>
-          <w:szCs w:val="24"/>
-          <w:lang w:eastAsia="en-GB"/>
-          <w14:ligatures w14:val="none"/>
-        </w:rPr>
-      </w:pPr>
-      <w:r>
-        <w:rPr>
-          <w:rFonts w:ascii="Arial" w:eastAsia="Times New Roman" w:hAnsi="Arial" w:cs="Arial"/>
-          <w:color w:val="000000"/>
-          <w:kern w:val="0"/>
-          <w:lang w:eastAsia="en-GB"/>
-          <w14:ligatures w14:val="none"/>
-        </w:rPr>
-        <w:t>2.a Verificare se è possibile compilare il progetto </w:t>
-      </w:r>
-    </w:p>
-    <w:p>
-      <w:pPr>
-        <w:spacing w:after="0" w:line="240" w:lineRule="auto"/>
-        <w:rPr>
-          <w:rFonts w:ascii="Times New Roman" w:eastAsia="Times New Roman" w:hAnsi="Times New Roman" w:cs="Times New Roman"/>
-          <w:kern w:val="0"/>
-          <w:sz w:val="24"/>
-          <w:szCs w:val="24"/>
-          <w:lang w:eastAsia="en-GB"/>
-          <w14:ligatures w14:val="none"/>
-        </w:rPr>
-      </w:pPr>
-      <w:r>
-        <w:rPr>
-          <w:rFonts w:ascii="Arial" w:eastAsia="Times New Roman" w:hAnsi="Arial" w:cs="Arial"/>
-          <w:color w:val="000000"/>
-          <w:kern w:val="0"/>
-          <w:lang w:eastAsia="en-GB"/>
-          <w14:ligatures w14:val="none"/>
-        </w:rPr>
-        <w:t>2.b Test dell’interfaccia a riga di comando: l’interfaccia funziona correttamente? L’interfaccia è di facile utilizzo? Quali prove sono state eseguite per fare il test?</w:t>
-      </w:r>
-    </w:p>
-    <w:p>
-      <w:pPr>
-        <w:spacing w:after="0" w:line="240" w:lineRule="auto"/>
-        <w:rPr>
-          <w:rFonts w:ascii="Times New Roman" w:eastAsia="Times New Roman" w:hAnsi="Times New Roman" w:cs="Times New Roman"/>
-          <w:kern w:val="0"/>
-          <w:sz w:val="24"/>
-          <w:szCs w:val="24"/>
-          <w:lang w:eastAsia="en-GB"/>
-          <w14:ligatures w14:val="none"/>
-        </w:rPr>
-      </w:pPr>
-    </w:p>
-    <w:p>
-      <w:pPr>
-        <w:spacing w:after="0" w:line="240" w:lineRule="auto"/>
-        <w:rPr>
-          <w:rFonts w:ascii="Arial" w:eastAsia="Times New Roman" w:hAnsi="Arial" w:cs="Arial"/>
-          <w:b/>
-          <w:bCs/>
-          <w:color w:val="000000"/>
-          <w:kern w:val="0"/>
-          <w:lang w:eastAsia="en-GB"/>
-          <w14:ligatures w14:val="none"/>
-        </w:rPr>
-      </w:pPr>
-      <w:r>
-        <w:rPr>
-          <w:rFonts w:ascii="Arial" w:eastAsia="Times New Roman" w:hAnsi="Arial" w:cs="Arial"/>
-          <w:b/>
-          <w:bCs/>
-          <w:color w:val="000000"/>
-          <w:kern w:val="0"/>
-          <w:lang w:eastAsia="en-GB"/>
-          <w14:ligatures w14:val="none"/>
-        </w:rPr>
-        <w:t>3 Seconda sessione di test</w:t>
-      </w:r>
-    </w:p>
-    <w:p>
-      <w:pPr>
-        <w:spacing w:after="0" w:line="240" w:lineRule="auto"/>
-        <w:rPr>
-          <w:rFonts w:ascii="Times New Roman" w:eastAsia="Times New Roman" w:hAnsi="Times New Roman" w:cs="Times New Roman"/>
-          <w:kern w:val="0"/>
-          <w:sz w:val="24"/>
-          <w:szCs w:val="24"/>
-          <w:lang w:eastAsia="en-GB"/>
-          <w14:ligatures w14:val="none"/>
-        </w:rPr>
-      </w:pPr>
-    </w:p>
-    <w:p>
-      <w:pPr>
-        <w:spacing w:after="0" w:line="240" w:lineRule="auto"/>
-        <w:rPr>
-          <w:rFonts w:ascii="Times New Roman" w:eastAsia="Times New Roman" w:hAnsi="Times New Roman" w:cs="Times New Roman"/>
-          <w:kern w:val="0"/>
-          <w:sz w:val="24"/>
-          <w:szCs w:val="24"/>
-          <w:lang w:eastAsia="en-GB"/>
-          <w14:ligatures w14:val="none"/>
-        </w:rPr>
-      </w:pPr>
-      <w:r>
-        <w:rPr>
-          <w:rFonts w:ascii="Arial" w:eastAsia="Times New Roman" w:hAnsi="Arial" w:cs="Arial"/>
-          <w:color w:val="000000"/>
-          <w:kern w:val="0"/>
-          <w:lang w:eastAsia="en-GB"/>
-          <w14:ligatures w14:val="none"/>
-        </w:rPr>
-        <w:t>3.a Definire una procedura di test che permetta di identificare possibili bug nel codice prodotto per le singole classi e i singoli metodi di ogni classe</w:t>
-      </w:r>
-    </w:p>
-    <w:p>
-      <w:pPr>
-        <w:spacing w:after="0" w:line="240" w:lineRule="auto"/>
-        <w:rPr>
-          <w:rFonts w:ascii="Times New Roman" w:eastAsia="Times New Roman" w:hAnsi="Times New Roman" w:cs="Times New Roman"/>
-          <w:kern w:val="0"/>
-          <w:sz w:val="24"/>
-          <w:szCs w:val="24"/>
-          <w:lang w:eastAsia="en-GB"/>
-          <w14:ligatures w14:val="none"/>
-        </w:rPr>
-      </w:pPr>
-      <w:r>
-        <w:rPr>
-          <w:rFonts w:ascii="Arial" w:eastAsia="Times New Roman" w:hAnsi="Arial" w:cs="Arial"/>
-          <w:color w:val="000000"/>
-          <w:kern w:val="0"/>
-          <w:lang w:eastAsia="en-GB"/>
-          <w14:ligatures w14:val="none"/>
-        </w:rPr>
-        <w:t>3.b Riportare i risultati del test</w:t>
-      </w:r>
-    </w:p>
-    <w:p/>
-    <w:p>
-      <w:r>
-        <w:t xml:space="preserve">1 Documentazione/ Commenti </w:t>
-      </w:r>
-    </w:p>
-    <w:p>
-      <w:r>
-        <w:t xml:space="preserve">1.a </w:t>
-      </w:r>
-      <w:r>
-        <w:t xml:space="preserve">Osservando il file </w:t>
-      </w:r>
-      <w:proofErr w:type="spellStart"/>
-      <w:r>
-        <w:t>doxgen</w:t>
-      </w:r>
-      <w:proofErr w:type="spellEnd"/>
-      <w:r>
-        <w:t xml:space="preserve"> generato noto </w:t>
-      </w:r>
-      <w:r>
-        <w:t>una corretta</w:t>
-      </w:r>
-      <w:r>
-        <w:t xml:space="preserve"> </w:t>
-      </w:r>
-      <w:r>
-        <w:t xml:space="preserve">e ottima </w:t>
-      </w:r>
-      <w:r>
-        <w:t xml:space="preserve"> documentazione</w:t>
-      </w:r>
-      <w:r>
-        <w:t xml:space="preserve">. </w:t>
-      </w:r>
-    </w:p>
-    <w:p>
-      <w:r>
-        <w:t xml:space="preserve"> 1.b </w:t>
-      </w:r>
-      <w:r>
-        <w:t xml:space="preserve">Il progetto complessivo </w:t>
-      </w:r>
-      <w:r>
-        <w:t xml:space="preserve">è </w:t>
-      </w:r>
-      <w:r>
-        <w:t>implementato</w:t>
-      </w:r>
-      <w:r>
-        <w:t xml:space="preserve"> molto bene: Utilizza </w:t>
-      </w:r>
-      <w:proofErr w:type="gramStart"/>
-      <w:r>
-        <w:t>un’ implementazione</w:t>
-      </w:r>
-      <w:proofErr w:type="gramEnd"/>
-      <w:r>
-        <w:t xml:space="preserve"> sintattica migliore soprattutto nel </w:t>
-      </w:r>
-      <w:proofErr w:type="spellStart"/>
-      <w:r>
-        <w:t>main</w:t>
-      </w:r>
-      <w:proofErr w:type="spellEnd"/>
-      <w:r>
-        <w:t xml:space="preserve">  ri</w:t>
-      </w:r>
-      <w:r>
-        <w:t xml:space="preserve">spetto al nostro </w:t>
-      </w:r>
-      <w:r>
-        <w:t>,U</w:t>
-      </w:r>
-      <w:r>
-        <w:t>tilizza metodi (</w:t>
-      </w:r>
-      <w:proofErr w:type="spellStart"/>
-      <w:r>
-        <w:t>Error</w:t>
-      </w:r>
-      <w:proofErr w:type="spellEnd"/>
-      <w:r>
-        <w:t xml:space="preserve"> </w:t>
-      </w:r>
-      <w:proofErr w:type="spellStart"/>
-      <w:r>
-        <w:t>Messagge</w:t>
-      </w:r>
-      <w:proofErr w:type="spellEnd"/>
-      <w:r>
-        <w:t xml:space="preserve">()) per  mandare un messaggio di errore quando un parametro </w:t>
-      </w:r>
-      <w:r>
-        <w:t xml:space="preserve">è </w:t>
-      </w:r>
-      <w:r>
-        <w:t>negativo cosa che noi non abbiamo fatto</w:t>
-      </w:r>
-      <w:r>
-        <w:t>.</w:t>
-      </w:r>
     </w:p>
     <w:sectPr>
       <w:pgSz w:w="11906" w:h="16838"/>

</xml_diff>